<commit_message>
ПО Task 12 ready
</commit_message>
<xml_diff>
--- a/Course III/ПО/Task12/Задание.docx
+++ b/Course III/ПО/Task12/Задание.docx
@@ -1845,11 +1845,6 @@
       </w:r>
     </w:p>
     <w:p>
-      <w:pPr>
-        <w:rPr>
-          <w:lang w:val="en-US"/>
-        </w:rPr>
-      </w:pPr>
       <w:r>
         <w:rPr>
           <w:lang w:val="en-US"/>
@@ -3461,42 +3456,43 @@
       <w:proofErr w:type="spellEnd"/>
     </w:p>
     <w:p>
-      <w:pPr>
-        <w:rPr>
-          <w:lang w:val="en-US"/>
-        </w:rPr>
-      </w:pPr>
-      <w:r>
-        <w:rPr>
-          <w:lang w:val="en-US"/>
-        </w:rPr>
+      <w:r>
         <w:t xml:space="preserve">1. </w:t>
       </w:r>
       <w:r>
         <w:t>В</w:t>
       </w:r>
       <w:r>
-        <w:rPr>
-          <w:lang w:val="en-US"/>
-        </w:rPr>
-        <w:t xml:space="preserve"> Visual Studio </w:t>
+        <w:t xml:space="preserve"> </w:t>
+      </w:r>
+      <w:r>
+        <w:rPr>
+          <w:lang w:val="en-US"/>
+        </w:rPr>
+        <w:t>Visual</w:t>
+      </w:r>
+      <w:r>
+        <w:t xml:space="preserve"> </w:t>
+      </w:r>
+      <w:r>
+        <w:rPr>
+          <w:lang w:val="en-US"/>
+        </w:rPr>
+        <w:t>Studio</w:t>
+      </w:r>
+      <w:r>
+        <w:t xml:space="preserve"> </w:t>
       </w:r>
       <w:r>
         <w:t>откройте</w:t>
       </w:r>
       <w:r>
-        <w:rPr>
-          <w:lang w:val="en-US"/>
-        </w:rPr>
         <w:t xml:space="preserve"> </w:t>
       </w:r>
       <w:r>
         <w:t>решение</w:t>
       </w:r>
       <w:r>
-        <w:rPr>
-          <w:lang w:val="en-US"/>
-        </w:rPr>
         <w:t xml:space="preserve"> </w:t>
       </w:r>
       <w:proofErr w:type="spellStart"/>
@@ -3508,25 +3504,22 @@
       </w:r>
       <w:proofErr w:type="spellEnd"/>
       <w:r>
-        <w:rPr>
-          <w:lang w:val="en-US"/>
-        </w:rPr>
         <w:t xml:space="preserve"> </w:t>
       </w:r>
       <w:r>
         <w:t>из</w:t>
       </w:r>
       <w:r>
-        <w:rPr>
-          <w:lang w:val="en-US"/>
-        </w:rPr>
-        <w:t xml:space="preserve"> </w:t>
-      </w:r>
-      <w:r>
-        <w:rPr>
-          <w:lang w:val="en-US"/>
-        </w:rPr>
-        <w:t xml:space="preserve">Ex2 \ </w:t>
+        <w:t xml:space="preserve"> </w:t>
+      </w:r>
+      <w:r>
+        <w:rPr>
+          <w:lang w:val="en-US"/>
+        </w:rPr>
+        <w:t>Ex</w:t>
+      </w:r>
+      <w:r>
+        <w:t xml:space="preserve">2 \ </w:t>
       </w:r>
       <w:r>
         <w:rPr>
@@ -3807,19 +3800,107 @@
     </w:p>
     <w:p>
       <w:r>
-        <w:t xml:space="preserve">3. Добавьте еще один блок кода, чтобы проверить, что значение в текущем столбце и строке matrix2 больше </w:t>
-      </w:r>
-      <w:r>
-        <w:t>нуля</w:t>
-      </w:r>
-      <w:r>
-        <w:t xml:space="preserve">. Если это не так, </w:t>
-      </w:r>
-      <w:r>
-        <w:t>вы</w:t>
-      </w:r>
-      <w:r>
-        <w:t xml:space="preserve">бросьте исключение </w:t>
+        <w:rPr>
+          <w:lang w:val="en-US"/>
+        </w:rPr>
+        <w:t xml:space="preserve">2. </w:t>
+      </w:r>
+      <w:r>
+        <w:t>Найдите</w:t>
+      </w:r>
+      <w:r>
+        <w:rPr>
+          <w:lang w:val="en-US"/>
+        </w:rPr>
+        <w:t xml:space="preserve"> </w:t>
+      </w:r>
+      <w:r>
+        <w:t>и</w:t>
+      </w:r>
+      <w:r>
+        <w:rPr>
+          <w:lang w:val="en-US"/>
+        </w:rPr>
+        <w:t xml:space="preserve"> </w:t>
+      </w:r>
+      <w:r>
+        <w:t>удалите</w:t>
+      </w:r>
+      <w:r>
+        <w:rPr>
+          <w:lang w:val="en-US"/>
+        </w:rPr>
+        <w:t xml:space="preserve"> </w:t>
+      </w:r>
+      <w:r>
+        <w:t>комментарий</w:t>
+      </w:r>
+      <w:r>
+        <w:rPr>
+          <w:lang w:val="en-US"/>
+        </w:rPr>
+        <w:t xml:space="preserve"> </w:t>
+      </w:r>
+      <w:r>
+        <w:rPr>
+          <w:rFonts w:ascii="inherit" w:eastAsia="Times New Roman" w:hAnsi="inherit"/>
+          <w:color w:val="1A1A18"/>
+          <w:sz w:val="27"/>
+          <w:szCs w:val="27"/>
+          <w:shd w:val="clear" w:color="auto" w:fill="CCE2F7"/>
+          <w:lang w:val="en-US" w:eastAsia="ru-RU"/>
+        </w:rPr>
+        <w:t>TODO – Evaluate matrix data points for invalid data</w:t>
+      </w:r>
+      <w:r>
+        <w:rPr>
+          <w:lang w:val="en-US"/>
+        </w:rPr>
+        <w:t xml:space="preserve">. </w:t>
+      </w:r>
+      <w:r>
+        <w:t xml:space="preserve">На этом этапе метод перебирает </w:t>
+      </w:r>
+      <w:r>
+        <w:t>элементы</w:t>
+      </w:r>
+      <w:r>
+        <w:t xml:space="preserve"> в каждой матрице, умножая значение в каждой ячейке матрицы 1 на значение в соответствующей ячейке матрицы matrix2. Добавьте код под блоком комментариев, чтобы выполнить следующие действия:</w:t>
+      </w:r>
+    </w:p>
+    <w:p>
+      <w:proofErr w:type="gramStart"/>
+      <w:r>
+        <w:rPr>
+          <w:lang w:val="en-US"/>
+        </w:rPr>
+        <w:t>a</w:t>
+      </w:r>
+      <w:r>
+        <w:t>.</w:t>
+      </w:r>
+      <w:r>
+        <w:t>Убедитесь, что значение в текущем столбце и строке матрицы 1 больше нуля.</w:t>
+      </w:r>
+      <w:proofErr w:type="gramEnd"/>
+      <w:r>
+        <w:t xml:space="preserve"> Переменные ячейки и строки содержат столбец и строку, которые необходимо проверить.</w:t>
+      </w:r>
+    </w:p>
+    <w:p>
+      <w:proofErr w:type="gramStart"/>
+      <w:r>
+        <w:rPr>
+          <w:lang w:val="en-US"/>
+        </w:rPr>
+        <w:t>b</w:t>
+      </w:r>
+      <w:r>
+        <w:t>.Бросьте</w:t>
+      </w:r>
+      <w:proofErr w:type="gramEnd"/>
+      <w:r>
+        <w:t xml:space="preserve"> исключение </w:t>
       </w:r>
       <w:proofErr w:type="spellStart"/>
       <w:r>
@@ -3827,366 +3908,388 @@
       </w:r>
       <w:proofErr w:type="spellEnd"/>
       <w:r>
-        <w:t xml:space="preserve"> с сообщением " Matrix2 содержит </w:t>
-      </w:r>
-      <w:r>
-        <w:t>неправильное значение</w:t>
-      </w:r>
-      <w:r>
-        <w:t xml:space="preserve"> в ячейке[x, y].". </w:t>
-      </w:r>
-    </w:p>
-    <w:p>
-      <w:r>
-        <w:t>Задание 3: О</w:t>
-      </w:r>
-      <w:r>
-        <w:t>браб</w:t>
-      </w:r>
-      <w:r>
-        <w:t>отайте</w:t>
-      </w:r>
-      <w:r>
-        <w:t xml:space="preserve"> исключения, </w:t>
-      </w:r>
-      <w:r>
-        <w:t xml:space="preserve">которые выбрасывает метод </w:t>
-      </w:r>
-      <w:proofErr w:type="spellStart"/>
-      <w:r>
-        <w:t>MatrixMultiply</w:t>
-      </w:r>
-      <w:proofErr w:type="spellEnd"/>
-      <w:r>
-        <w:t xml:space="preserve"> </w:t>
-      </w:r>
-    </w:p>
-    <w:p>
-      <w:r>
-        <w:t xml:space="preserve">1. Откройте окно </w:t>
-      </w:r>
-      <w:proofErr w:type="spellStart"/>
-      <w:r>
-        <w:t>MainWindow</w:t>
-      </w:r>
-      <w:proofErr w:type="spellEnd"/>
-      <w:r>
-        <w:t xml:space="preserve"> WPF в окне</w:t>
-      </w:r>
-      <w:r>
-        <w:t xml:space="preserve"> конструктора и просмотрите на него</w:t>
-      </w:r>
-      <w:r>
-        <w:t>.</w:t>
-      </w:r>
-    </w:p>
-    <w:p>
-      <w:r>
-        <w:t>Это окно предоставляет пользовательский интерфейс, который позволяет пользователю вводить данные для двух матриц</w:t>
-      </w:r>
-      <w:r>
-        <w:t>, которые будут перемножены.</w:t>
-      </w:r>
-      <w:r>
-        <w:t xml:space="preserve"> Пользователь нажимает кнопку </w:t>
-      </w:r>
-      <w:r>
-        <w:rPr>
-          <w:rFonts w:ascii="inherit" w:eastAsia="Times New Roman" w:hAnsi="inherit"/>
-          <w:b/>
-          <w:bCs/>
-          <w:color w:val="1A1A18"/>
-          <w:sz w:val="27"/>
-          <w:szCs w:val="27"/>
-          <w:shd w:val="clear" w:color="auto" w:fill="CCE2F7"/>
-          <w:lang w:val="en-US" w:eastAsia="ru-RU"/>
-        </w:rPr>
-        <w:t>Calculate</w:t>
-      </w:r>
-      <w:r>
-        <w:t>, чтобы рассчитать и отобразить результат.</w:t>
-      </w:r>
-    </w:p>
-    <w:p>
-      <w:r>
-        <w:t xml:space="preserve">2. Откройте файл кода для окна </w:t>
-      </w:r>
-      <w:proofErr w:type="spellStart"/>
-      <w:r>
-        <w:t>MainWindow</w:t>
-      </w:r>
-      <w:proofErr w:type="spellEnd"/>
-      <w:r>
-        <w:t xml:space="preserve"> WPF.</w:t>
-      </w:r>
-    </w:p>
-    <w:p>
-      <w:r>
-        <w:t xml:space="preserve">3. В классе </w:t>
-      </w:r>
-      <w:proofErr w:type="spellStart"/>
-      <w:r>
-        <w:t>MainWindow</w:t>
-      </w:r>
-      <w:proofErr w:type="spellEnd"/>
-      <w:r>
-        <w:t xml:space="preserve"> найдите метод </w:t>
-      </w:r>
-      <w:proofErr w:type="spellStart"/>
-      <w:r>
-        <w:t>ButtonCalculate_Click</w:t>
-      </w:r>
-      <w:proofErr w:type="spellEnd"/>
-      <w:r>
-        <w:t xml:space="preserve">. Этот метод выполняется, когда </w:t>
-      </w:r>
-      <w:r>
-        <w:t>нажимает</w:t>
-      </w:r>
-      <w:r>
-        <w:t xml:space="preserve"> кнопку </w:t>
-      </w:r>
-      <w:proofErr w:type="spellStart"/>
-      <w:r>
-        <w:rPr>
-          <w:rFonts w:ascii="inherit" w:eastAsia="Times New Roman" w:hAnsi="inherit"/>
-          <w:b/>
-          <w:bCs/>
-          <w:color w:val="1A1A18"/>
-          <w:sz w:val="27"/>
-          <w:szCs w:val="27"/>
-          <w:shd w:val="clear" w:color="auto" w:fill="CCE2F7"/>
-          <w:lang w:eastAsia="ru-RU"/>
-        </w:rPr>
-        <w:t>Calculate</w:t>
-      </w:r>
-      <w:proofErr w:type="spellEnd"/>
-      <w:r>
-        <w:t>.</w:t>
-      </w:r>
-    </w:p>
-    <w:p>
-      <w:r>
-        <w:lastRenderedPageBreak/>
-        <w:t xml:space="preserve">4. В методе </w:t>
-      </w:r>
-      <w:proofErr w:type="spellStart"/>
-      <w:r>
-        <w:t>ButtonCalculate_Click</w:t>
-      </w:r>
-      <w:proofErr w:type="spellEnd"/>
-      <w:r>
-        <w:t xml:space="preserve"> найдите строку кода, которая вызывает </w:t>
-      </w:r>
-      <w:r>
-        <w:t xml:space="preserve">метод </w:t>
-      </w:r>
-      <w:r>
-        <w:rPr>
-          <w:rFonts w:ascii="inherit" w:eastAsia="Times New Roman" w:hAnsi="inherit"/>
-          <w:b/>
-          <w:bCs/>
-          <w:color w:val="1A1A18"/>
-          <w:sz w:val="27"/>
-          <w:szCs w:val="27"/>
-          <w:shd w:val="clear" w:color="auto" w:fill="CCE2F7"/>
-          <w:lang w:val="en-US" w:eastAsia="ru-RU"/>
-        </w:rPr>
-        <w:t>Matrix</w:t>
-      </w:r>
-      <w:r>
-        <w:rPr>
-          <w:rFonts w:ascii="inherit" w:eastAsia="Times New Roman" w:hAnsi="inherit"/>
-          <w:color w:val="1A1A18"/>
-          <w:sz w:val="27"/>
-          <w:szCs w:val="27"/>
-          <w:shd w:val="clear" w:color="auto" w:fill="CCE2F7"/>
-          <w:lang w:eastAsia="ru-RU"/>
-        </w:rPr>
-        <w:t>.</w:t>
-      </w:r>
-      <w:proofErr w:type="spellStart"/>
-      <w:r>
-        <w:rPr>
-          <w:rFonts w:ascii="inherit" w:eastAsia="Times New Roman" w:hAnsi="inherit"/>
-          <w:b/>
-          <w:bCs/>
-          <w:color w:val="1A1A18"/>
-          <w:sz w:val="27"/>
-          <w:szCs w:val="27"/>
-          <w:shd w:val="clear" w:color="auto" w:fill="CCE2F7"/>
-          <w:lang w:val="en-US" w:eastAsia="ru-RU"/>
-        </w:rPr>
-        <w:t>MatrixMultiply</w:t>
-      </w:r>
-      <w:proofErr w:type="spellEnd"/>
-      <w:r>
-        <w:rPr>
-          <w:rFonts w:ascii="inherit" w:eastAsia="Times New Roman" w:hAnsi="inherit"/>
-          <w:b/>
-          <w:bCs/>
-          <w:color w:val="1A1A18"/>
-          <w:sz w:val="27"/>
-          <w:szCs w:val="27"/>
-          <w:shd w:val="clear" w:color="auto" w:fill="CCE2F7"/>
-          <w:lang w:eastAsia="ru-RU"/>
-        </w:rPr>
-        <w:t xml:space="preserve"> </w:t>
-      </w:r>
-      <w:r>
-        <w:t xml:space="preserve">и заключите эту строку кода в блок </w:t>
-      </w:r>
-      <w:proofErr w:type="spellStart"/>
-      <w:r>
-        <w:t>try</w:t>
-      </w:r>
-      <w:proofErr w:type="spellEnd"/>
-      <w:r>
-        <w:t xml:space="preserve"> / </w:t>
-      </w:r>
-      <w:proofErr w:type="spellStart"/>
-      <w:r>
-        <w:t>catch</w:t>
-      </w:r>
-      <w:proofErr w:type="spellEnd"/>
-      <w:r>
-        <w:t>, который лови</w:t>
-      </w:r>
-      <w:r>
-        <w:t xml:space="preserve">т исключение </w:t>
-      </w:r>
-      <w:proofErr w:type="spellStart"/>
-      <w:r>
-        <w:t>ArgumentException</w:t>
-      </w:r>
-      <w:proofErr w:type="spellEnd"/>
-      <w:r>
-        <w:t>.</w:t>
-      </w:r>
-    </w:p>
-    <w:p>
-      <w:r>
-        <w:t xml:space="preserve">5. В блоке </w:t>
-      </w:r>
-      <w:proofErr w:type="spellStart"/>
-      <w:r>
-        <w:t>catch</w:t>
-      </w:r>
-      <w:proofErr w:type="spellEnd"/>
-      <w:r>
-        <w:t xml:space="preserve"> добавьте инструкцию, которая отображает окно сообщения, содержащее содержимое </w:t>
-      </w:r>
-      <w:r>
-        <w:t xml:space="preserve">свойства </w:t>
-      </w:r>
-      <w:r>
-        <w:rPr>
-          <w:lang w:val="en-US"/>
-        </w:rPr>
-        <w:t>Message</w:t>
-      </w:r>
-      <w:r>
-        <w:t xml:space="preserve"> </w:t>
-      </w:r>
-      <w:r>
-        <w:t>объекта исключения.</w:t>
-      </w:r>
-    </w:p>
-    <w:p>
-      <w:r>
-        <w:t>Подсказка: Вы можете использовать</w:t>
-      </w:r>
-      <w:r>
-        <w:t xml:space="preserve"> </w:t>
-      </w:r>
-      <w:r>
-        <w:t xml:space="preserve">метод </w:t>
-      </w:r>
-      <w:proofErr w:type="spellStart"/>
-      <w:r>
-        <w:rPr>
-          <w:rFonts w:ascii="inherit" w:eastAsia="Times New Roman" w:hAnsi="inherit"/>
-          <w:b/>
-          <w:bCs/>
-          <w:color w:val="1A1A18"/>
-          <w:sz w:val="27"/>
-          <w:szCs w:val="27"/>
-          <w:shd w:val="clear" w:color="auto" w:fill="CCE2F7"/>
-          <w:lang w:val="en-US" w:eastAsia="ru-RU"/>
-        </w:rPr>
-        <w:t>MessageBox</w:t>
-      </w:r>
-      <w:proofErr w:type="spellEnd"/>
-      <w:r>
-        <w:rPr>
-          <w:rFonts w:ascii="inherit" w:eastAsia="Times New Roman" w:hAnsi="inherit"/>
-          <w:b/>
-          <w:bCs/>
-          <w:color w:val="1A1A18"/>
-          <w:sz w:val="27"/>
-          <w:szCs w:val="27"/>
-          <w:shd w:val="clear" w:color="auto" w:fill="CCE2F7"/>
-          <w:lang w:eastAsia="ru-RU"/>
-        </w:rPr>
-        <w:t>.</w:t>
-      </w:r>
-      <w:r>
-        <w:rPr>
-          <w:rFonts w:ascii="inherit" w:eastAsia="Times New Roman" w:hAnsi="inherit"/>
-          <w:b/>
-          <w:bCs/>
-          <w:color w:val="1A1A18"/>
-          <w:sz w:val="27"/>
-          <w:szCs w:val="27"/>
-          <w:shd w:val="clear" w:color="auto" w:fill="CCE2F7"/>
-          <w:lang w:val="en-US" w:eastAsia="ru-RU"/>
-        </w:rPr>
-        <w:t>Show</w:t>
-      </w:r>
-      <w:r>
-        <w:rPr>
-          <w:rFonts w:ascii="inherit" w:eastAsia="Times New Roman" w:hAnsi="inherit"/>
-          <w:color w:val="1A1A18"/>
-          <w:sz w:val="27"/>
-          <w:szCs w:val="27"/>
-          <w:shd w:val="clear" w:color="auto" w:fill="CCE2F7"/>
-          <w:lang w:val="en-US" w:eastAsia="ru-RU"/>
-        </w:rPr>
-        <w:t> </w:t>
-      </w:r>
-      <w:r>
-        <w:t xml:space="preserve"> </w:t>
-      </w:r>
-      <w:r>
-        <w:t xml:space="preserve">для отображения окна сообщения. Укажите сообщение </w:t>
-      </w:r>
-      <w:proofErr w:type="spellStart"/>
-      <w:r>
-        <w:t>todisplay</w:t>
-      </w:r>
-      <w:proofErr w:type="spellEnd"/>
-      <w:r>
-        <w:t xml:space="preserve"> как строку, передаваемую в качестве параметра для этого метода.</w:t>
-      </w:r>
-    </w:p>
-    <w:p>
-      <w:r>
-        <w:t>6. Постройте решение и исправьте все ошибки.</w:t>
-      </w:r>
-    </w:p>
-    <w:p>
-      <w:r>
-        <w:t>7. Запустить приложение без отладки.</w:t>
-      </w:r>
-    </w:p>
-    <w:p>
-      <w:r>
-        <w:t>8. В файле</w:t>
+        <w:t>, если значение не больше нуля. Исключение должно содержать сообщение " Матрица 1 содержит недопустимую запись в ячейке[x, y]."где x и y</w:t>
+      </w:r>
+      <w:r>
+        <w:rPr>
+          <w:lang w:val="en-US"/>
+        </w:rPr>
+        <w:t xml:space="preserve"> </w:t>
       </w:r>
       <w:bookmarkStart w:id="0" w:name="_GoBack"/>
       <w:bookmarkEnd w:id="0"/>
       <w:r>
-        <w:t xml:space="preserve"> </w:t>
+        <w:t>-</w:t>
+      </w:r>
+      <w:r>
+        <w:rPr>
+          <w:lang w:val="en-US"/>
+        </w:rPr>
+        <w:t xml:space="preserve"> </w:t>
+      </w:r>
+      <w:r>
+        <w:t>значения столбцов и строк ячейки.</w:t>
+      </w:r>
+    </w:p>
+    <w:p>
+      <w:r>
+        <w:t xml:space="preserve">3. Добавьте еще один блок кода, чтобы проверить, что значение в текущем столбце и строке matrix2 больше нуля. Если это не так, выбросьте исключение </w:t>
+      </w:r>
+      <w:proofErr w:type="spellStart"/>
+      <w:r>
+        <w:t>ArgumentException</w:t>
+      </w:r>
+      <w:proofErr w:type="spellEnd"/>
+      <w:r>
+        <w:t xml:space="preserve"> с сообщением " Matrix2 содержит неправильное значение в ячейке[x, y].". </w:t>
+      </w:r>
+    </w:p>
+    <w:p>
+      <w:r>
+        <w:lastRenderedPageBreak/>
+        <w:t>Задание 3: О</w:t>
+      </w:r>
+      <w:r>
+        <w:t>браб</w:t>
+      </w:r>
+      <w:r>
+        <w:t>отайте</w:t>
+      </w:r>
+      <w:r>
+        <w:t xml:space="preserve"> исключения, </w:t>
+      </w:r>
+      <w:r>
+        <w:t xml:space="preserve">которые выбрасывает метод </w:t>
+      </w:r>
+      <w:proofErr w:type="spellStart"/>
+      <w:r>
+        <w:t>MatrixMultiply</w:t>
+      </w:r>
+      <w:proofErr w:type="spellEnd"/>
+      <w:r>
+        <w:t xml:space="preserve"> </w:t>
+      </w:r>
+    </w:p>
+    <w:p>
+      <w:r>
+        <w:t xml:space="preserve">1. Откройте окно </w:t>
+      </w:r>
+      <w:proofErr w:type="spellStart"/>
+      <w:r>
+        <w:t>MainWindow</w:t>
+      </w:r>
+      <w:proofErr w:type="spellEnd"/>
+      <w:r>
+        <w:t xml:space="preserve"> WPF в окне</w:t>
+      </w:r>
+      <w:r>
+        <w:t xml:space="preserve"> конструктора и просмотрите на него</w:t>
+      </w:r>
+      <w:r>
+        <w:t>.</w:t>
+      </w:r>
+    </w:p>
+    <w:p>
+      <w:r>
+        <w:t>Это окно предоставляет пользовательский интерфейс, который позволяет пользователю вводить данные для двух матриц</w:t>
+      </w:r>
+      <w:r>
+        <w:t>, которые будут перемножены.</w:t>
+      </w:r>
+      <w:r>
+        <w:t xml:space="preserve"> Пользователь нажимает кнопку </w:t>
+      </w:r>
+      <w:r>
+        <w:rPr>
+          <w:rFonts w:ascii="inherit" w:eastAsia="Times New Roman" w:hAnsi="inherit"/>
+          <w:b/>
+          <w:bCs/>
+          <w:color w:val="1A1A18"/>
+          <w:sz w:val="27"/>
+          <w:szCs w:val="27"/>
+          <w:shd w:val="clear" w:color="auto" w:fill="CCE2F7"/>
+          <w:lang w:val="en-US" w:eastAsia="ru-RU"/>
+        </w:rPr>
+        <w:t>Calculate</w:t>
+      </w:r>
+      <w:r>
+        <w:t>, чтобы рассчитать и отобразить результат.</w:t>
+      </w:r>
+    </w:p>
+    <w:p>
+      <w:r>
+        <w:t xml:space="preserve">2. Откройте файл кода для окна </w:t>
+      </w:r>
+      <w:proofErr w:type="spellStart"/>
+      <w:r>
+        <w:t>MainWindow</w:t>
+      </w:r>
+      <w:proofErr w:type="spellEnd"/>
+      <w:r>
+        <w:t xml:space="preserve"> WPF.</w:t>
+      </w:r>
+    </w:p>
+    <w:p>
+      <w:r>
+        <w:t xml:space="preserve">3. В классе </w:t>
+      </w:r>
+      <w:proofErr w:type="spellStart"/>
+      <w:r>
+        <w:t>MainWindow</w:t>
+      </w:r>
+      <w:proofErr w:type="spellEnd"/>
+      <w:r>
+        <w:t xml:space="preserve"> найдите метод </w:t>
+      </w:r>
+      <w:proofErr w:type="spellStart"/>
+      <w:r>
+        <w:t>ButtonCalculate_Click</w:t>
+      </w:r>
+      <w:proofErr w:type="spellEnd"/>
+      <w:r>
+        <w:t xml:space="preserve">. Этот метод выполняется, когда </w:t>
+      </w:r>
+      <w:r>
+        <w:t>нажимает</w:t>
+      </w:r>
+      <w:r>
+        <w:t xml:space="preserve"> кнопку </w:t>
+      </w:r>
+      <w:proofErr w:type="spellStart"/>
+      <w:r>
+        <w:rPr>
+          <w:rFonts w:ascii="inherit" w:eastAsia="Times New Roman" w:hAnsi="inherit"/>
+          <w:b/>
+          <w:bCs/>
+          <w:color w:val="1A1A18"/>
+          <w:sz w:val="27"/>
+          <w:szCs w:val="27"/>
+          <w:shd w:val="clear" w:color="auto" w:fill="CCE2F7"/>
+          <w:lang w:eastAsia="ru-RU"/>
+        </w:rPr>
+        <w:t>Calculate</w:t>
+      </w:r>
+      <w:proofErr w:type="spellEnd"/>
+      <w:r>
+        <w:t>.</w:t>
+      </w:r>
+    </w:p>
+    <w:p>
+      <w:r>
+        <w:t xml:space="preserve">4. В методе </w:t>
+      </w:r>
+      <w:proofErr w:type="spellStart"/>
+      <w:r>
+        <w:t>ButtonCalculate_Click</w:t>
+      </w:r>
+      <w:proofErr w:type="spellEnd"/>
+      <w:r>
+        <w:t xml:space="preserve"> найдите строку кода, которая вызывает </w:t>
+      </w:r>
+      <w:r>
+        <w:t xml:space="preserve">метод </w:t>
+      </w:r>
+      <w:r>
+        <w:rPr>
+          <w:rFonts w:ascii="inherit" w:eastAsia="Times New Roman" w:hAnsi="inherit"/>
+          <w:b/>
+          <w:bCs/>
+          <w:color w:val="1A1A18"/>
+          <w:sz w:val="27"/>
+          <w:szCs w:val="27"/>
+          <w:shd w:val="clear" w:color="auto" w:fill="CCE2F7"/>
+          <w:lang w:val="en-US" w:eastAsia="ru-RU"/>
+        </w:rPr>
+        <w:t>Matrix</w:t>
+      </w:r>
+      <w:r>
+        <w:rPr>
+          <w:rFonts w:ascii="inherit" w:eastAsia="Times New Roman" w:hAnsi="inherit"/>
+          <w:color w:val="1A1A18"/>
+          <w:sz w:val="27"/>
+          <w:szCs w:val="27"/>
+          <w:shd w:val="clear" w:color="auto" w:fill="CCE2F7"/>
+          <w:lang w:eastAsia="ru-RU"/>
+        </w:rPr>
+        <w:t>.</w:t>
+      </w:r>
+      <w:proofErr w:type="spellStart"/>
+      <w:r>
+        <w:rPr>
+          <w:rFonts w:ascii="inherit" w:eastAsia="Times New Roman" w:hAnsi="inherit"/>
+          <w:b/>
+          <w:bCs/>
+          <w:color w:val="1A1A18"/>
+          <w:sz w:val="27"/>
+          <w:szCs w:val="27"/>
+          <w:shd w:val="clear" w:color="auto" w:fill="CCE2F7"/>
+          <w:lang w:val="en-US" w:eastAsia="ru-RU"/>
+        </w:rPr>
+        <w:t>MatrixMultiply</w:t>
+      </w:r>
+      <w:proofErr w:type="spellEnd"/>
+      <w:r>
+        <w:rPr>
+          <w:rFonts w:ascii="inherit" w:eastAsia="Times New Roman" w:hAnsi="inherit"/>
+          <w:b/>
+          <w:bCs/>
+          <w:color w:val="1A1A18"/>
+          <w:sz w:val="27"/>
+          <w:szCs w:val="27"/>
+          <w:shd w:val="clear" w:color="auto" w:fill="CCE2F7"/>
+          <w:lang w:eastAsia="ru-RU"/>
+        </w:rPr>
+        <w:t xml:space="preserve"> </w:t>
+      </w:r>
+      <w:r>
+        <w:t xml:space="preserve">и заключите эту строку кода в блок </w:t>
+      </w:r>
+      <w:proofErr w:type="spellStart"/>
+      <w:r>
+        <w:t>try</w:t>
+      </w:r>
+      <w:proofErr w:type="spellEnd"/>
+      <w:r>
+        <w:t xml:space="preserve"> / </w:t>
+      </w:r>
+      <w:proofErr w:type="spellStart"/>
+      <w:r>
+        <w:t>catch</w:t>
+      </w:r>
+      <w:proofErr w:type="spellEnd"/>
+      <w:r>
+        <w:t>, который лови</w:t>
+      </w:r>
+      <w:r>
+        <w:t xml:space="preserve">т исключение </w:t>
+      </w:r>
+      <w:proofErr w:type="spellStart"/>
+      <w:r>
+        <w:t>ArgumentException</w:t>
+      </w:r>
+      <w:proofErr w:type="spellEnd"/>
+      <w:r>
+        <w:t>.</w:t>
+      </w:r>
+    </w:p>
+    <w:p>
+      <w:r>
+        <w:t xml:space="preserve">5. В блоке </w:t>
+      </w:r>
+      <w:proofErr w:type="spellStart"/>
+      <w:r>
+        <w:t>catch</w:t>
+      </w:r>
+      <w:proofErr w:type="spellEnd"/>
+      <w:r>
+        <w:t xml:space="preserve"> добавьте инструкцию, которая отображает окно сообщения, содержащее содержимое </w:t>
+      </w:r>
+      <w:r>
+        <w:t xml:space="preserve">свойства </w:t>
+      </w:r>
+      <w:r>
+        <w:rPr>
+          <w:lang w:val="en-US"/>
+        </w:rPr>
+        <w:t>Message</w:t>
+      </w:r>
+      <w:r>
+        <w:t xml:space="preserve"> </w:t>
+      </w:r>
+      <w:r>
+        <w:t>объекта исключения.</w:t>
+      </w:r>
+    </w:p>
+    <w:p>
+      <w:r>
+        <w:t>Подсказка: Вы можете использовать</w:t>
+      </w:r>
+      <w:r>
+        <w:t xml:space="preserve"> </w:t>
+      </w:r>
+      <w:r>
+        <w:t xml:space="preserve">метод </w:t>
+      </w:r>
+      <w:proofErr w:type="spellStart"/>
+      <w:r>
+        <w:rPr>
+          <w:rFonts w:ascii="inherit" w:eastAsia="Times New Roman" w:hAnsi="inherit"/>
+          <w:b/>
+          <w:bCs/>
+          <w:color w:val="1A1A18"/>
+          <w:sz w:val="27"/>
+          <w:szCs w:val="27"/>
+          <w:shd w:val="clear" w:color="auto" w:fill="CCE2F7"/>
+          <w:lang w:val="en-US" w:eastAsia="ru-RU"/>
+        </w:rPr>
+        <w:t>MessageBox</w:t>
+      </w:r>
+      <w:proofErr w:type="spellEnd"/>
+      <w:r>
+        <w:rPr>
+          <w:rFonts w:ascii="inherit" w:eastAsia="Times New Roman" w:hAnsi="inherit"/>
+          <w:b/>
+          <w:bCs/>
+          <w:color w:val="1A1A18"/>
+          <w:sz w:val="27"/>
+          <w:szCs w:val="27"/>
+          <w:shd w:val="clear" w:color="auto" w:fill="CCE2F7"/>
+          <w:lang w:eastAsia="ru-RU"/>
+        </w:rPr>
+        <w:t>.</w:t>
+      </w:r>
+      <w:r>
+        <w:rPr>
+          <w:rFonts w:ascii="inherit" w:eastAsia="Times New Roman" w:hAnsi="inherit"/>
+          <w:b/>
+          <w:bCs/>
+          <w:color w:val="1A1A18"/>
+          <w:sz w:val="27"/>
+          <w:szCs w:val="27"/>
+          <w:shd w:val="clear" w:color="auto" w:fill="CCE2F7"/>
+          <w:lang w:val="en-US" w:eastAsia="ru-RU"/>
+        </w:rPr>
+        <w:t>Show</w:t>
+      </w:r>
+      <w:r>
+        <w:rPr>
+          <w:rFonts w:ascii="inherit" w:eastAsia="Times New Roman" w:hAnsi="inherit"/>
+          <w:color w:val="1A1A18"/>
+          <w:sz w:val="27"/>
+          <w:szCs w:val="27"/>
+          <w:shd w:val="clear" w:color="auto" w:fill="CCE2F7"/>
+          <w:lang w:val="en-US" w:eastAsia="ru-RU"/>
+        </w:rPr>
+        <w:t> </w:t>
+      </w:r>
+      <w:r>
+        <w:t xml:space="preserve"> </w:t>
+      </w:r>
+      <w:r>
+        <w:t xml:space="preserve">для отображения окна сообщения. Укажите сообщение </w:t>
+      </w:r>
+      <w:proofErr w:type="spellStart"/>
+      <w:r>
+        <w:t>todisplay</w:t>
+      </w:r>
+      <w:proofErr w:type="spellEnd"/>
+      <w:r>
+        <w:t xml:space="preserve"> как строку, передаваемую в качестве параметра для этого метода.</w:t>
+      </w:r>
+    </w:p>
+    <w:p>
+      <w:r>
+        <w:t>6. Постройте решение и исправьте все ошибки.</w:t>
+      </w:r>
+    </w:p>
+    <w:p>
+      <w:r>
+        <w:t>7. Запустить приложение без отладки.</w:t>
+      </w:r>
+    </w:p>
+    <w:p>
+      <w:r>
+        <w:t xml:space="preserve">8. В файле </w:t>
       </w:r>
       <w:r>
         <w:rPr>
@@ -4233,6 +4336,7 @@
     </w:p>
     <w:p>
       <w:r>
+        <w:lastRenderedPageBreak/>
         <w:t xml:space="preserve">Убедитесь, что отображается соответствующее сообщение об исключении и что оно идентифицирует матрицу и ячейку, которая является </w:t>
       </w:r>
       <w:proofErr w:type="spellStart"/>
@@ -4308,6 +4412,590 @@
       <w:proofErr w:type="spellEnd"/>
       <w:r>
         <w:t xml:space="preserve"> метод с данными, которые вызовут исключения. Эти тесты уже созданы; вы просто запустите их, чтобы убедиться, что ваш код работает должным образом.</w:t>
+      </w:r>
+    </w:p>
+    <w:p>
+      <w:r>
+        <w:br w:type="page"/>
+      </w:r>
+    </w:p>
+    <w:p>
+      <w:r>
+        <w:lastRenderedPageBreak/>
+        <w:t>Упражнение 3: П</w:t>
+      </w:r>
+      <w:r>
+        <w:t>роверка на переполнение</w:t>
+      </w:r>
+      <w:r>
+        <w:t xml:space="preserve"> разрядной сетки</w:t>
+      </w:r>
+    </w:p>
+    <w:p>
+      <w:r>
+        <w:t>В этом упражнении вы изучите, что происходит по умолчанию, если вычисление целого числа вызывает числовое переполнение.</w:t>
+      </w:r>
+      <w:r>
+        <w:t xml:space="preserve"> </w:t>
+      </w:r>
+      <w:r>
+        <w:t>Затем приложение будет изменено, чтобы проверить наличие исключений переполнения</w:t>
+      </w:r>
+      <w:r>
+        <w:t xml:space="preserve"> разрядной сетки</w:t>
+      </w:r>
+      <w:r>
+        <w:t xml:space="preserve"> и повторить вычисление.</w:t>
+      </w:r>
+    </w:p>
+    <w:p>
+      <w:r>
+        <w:t>Сценарий</w:t>
+      </w:r>
+    </w:p>
+    <w:p>
+      <w:r>
+        <w:t>Часть программного обеспечения для измерительного устройства выполняет целочисленное умножение, но целочисленные значения</w:t>
+      </w:r>
+      <w:r>
+        <w:t xml:space="preserve"> могу</w:t>
+      </w:r>
+      <w:r>
+        <w:t xml:space="preserve">т </w:t>
+      </w:r>
+      <w:r>
+        <w:t>получиться очень большими</w:t>
+      </w:r>
+      <w:r>
+        <w:t>. Необходимо убедиться, что программное обеспечен</w:t>
+      </w:r>
+      <w:r>
+        <w:t>ие не создает ошибок, вызванных</w:t>
+      </w:r>
+      <w:r>
+        <w:t xml:space="preserve"> переполнением</w:t>
+      </w:r>
+      <w:r>
+        <w:t xml:space="preserve"> разрядной сетки</w:t>
+      </w:r>
+      <w:r>
+        <w:t>.</w:t>
+      </w:r>
+    </w:p>
+    <w:p>
+      <w:r>
+        <w:t>Основными задачами данного упражнения являются:</w:t>
+      </w:r>
+    </w:p>
+    <w:p>
+      <w:r>
+        <w:t xml:space="preserve">1. Откройте решение </w:t>
+      </w:r>
+      <w:proofErr w:type="spellStart"/>
+      <w:r>
+        <w:rPr>
+          <w:lang w:val="en-US"/>
+        </w:rPr>
+        <w:t>IntegerOverflow</w:t>
+      </w:r>
+      <w:proofErr w:type="spellEnd"/>
+      <w:r>
+        <w:t>.</w:t>
+      </w:r>
+    </w:p>
+    <w:p>
+      <w:r>
+        <w:t>2. Добавьте блок</w:t>
+      </w:r>
+      <w:r>
+        <w:t xml:space="preserve"> </w:t>
+      </w:r>
+      <w:proofErr w:type="spellStart"/>
+      <w:r>
+        <w:rPr>
+          <w:rFonts w:ascii="inherit" w:eastAsia="Times New Roman" w:hAnsi="inherit"/>
+          <w:b/>
+          <w:bCs/>
+          <w:color w:val="1A1A18"/>
+          <w:sz w:val="27"/>
+          <w:szCs w:val="27"/>
+          <w:shd w:val="clear" w:color="auto" w:fill="CCE2F7"/>
+          <w:lang w:eastAsia="ru-RU"/>
+        </w:rPr>
+        <w:t>checked</w:t>
+      </w:r>
+      <w:proofErr w:type="spellEnd"/>
+      <w:r>
+        <w:t>.</w:t>
+      </w:r>
+    </w:p>
+    <w:p>
+      <w:r>
+        <w:t xml:space="preserve">Задача 1. Откройте решение </w:t>
+      </w:r>
+      <w:proofErr w:type="spellStart"/>
+      <w:r>
+        <w:rPr>
+          <w:lang w:val="en-US"/>
+        </w:rPr>
+        <w:t>IntegerOverflow</w:t>
+      </w:r>
+      <w:proofErr w:type="spellEnd"/>
+    </w:p>
+    <w:p>
+      <w:r>
+        <w:t xml:space="preserve">1. </w:t>
+      </w:r>
+      <w:r>
+        <w:t>Откройте</w:t>
+      </w:r>
+      <w:r>
+        <w:t xml:space="preserve"> </w:t>
+      </w:r>
+      <w:r>
+        <w:t>решение</w:t>
+      </w:r>
+      <w:r>
+        <w:t xml:space="preserve"> </w:t>
+      </w:r>
+      <w:proofErr w:type="spellStart"/>
+      <w:r>
+        <w:rPr>
+          <w:lang w:val="en-US"/>
+        </w:rPr>
+        <w:t>IntegerOverflow</w:t>
+      </w:r>
+      <w:proofErr w:type="spellEnd"/>
+      <w:r>
+        <w:t xml:space="preserve"> </w:t>
+      </w:r>
+      <w:r>
+        <w:t>в</w:t>
+      </w:r>
+      <w:r>
+        <w:t xml:space="preserve"> </w:t>
+      </w:r>
+      <w:r>
+        <w:rPr>
+          <w:lang w:val="en-US"/>
+        </w:rPr>
+        <w:t>Ex</w:t>
+      </w:r>
+      <w:r>
+        <w:t>3 \</w:t>
+      </w:r>
+      <w:r>
+        <w:rPr>
+          <w:rFonts w:ascii="inherit" w:eastAsia="Times New Roman" w:hAnsi="inherit"/>
+          <w:color w:val="1A1A18"/>
+          <w:sz w:val="27"/>
+          <w:szCs w:val="27"/>
+          <w:shd w:val="clear" w:color="auto" w:fill="CCE2F7"/>
+          <w:lang w:val="en-US" w:eastAsia="ru-RU"/>
+        </w:rPr>
+        <w:t>Starter folder</w:t>
+      </w:r>
+      <w:r>
+        <w:t>.</w:t>
+      </w:r>
+    </w:p>
+    <w:p>
+      <w:r>
+        <w:t>2. Запустите приложение и нажмите кнопку умножить. Наблюдайте результат, который отображается и обратите внимание, что это неправильно.</w:t>
+      </w:r>
+    </w:p>
+    <w:p>
+      <w:r>
+        <w:t xml:space="preserve">Приложение 2147483647 умножает на 2, и отображает результат -2. Это происходит потому, что </w:t>
+      </w:r>
+      <w:r>
+        <w:t>умножение привело к переполнению разрядной сетки</w:t>
+      </w:r>
+      <w:r>
+        <w:t>. По умолчанию ошибки переполнения такого рода не вы</w:t>
+      </w:r>
+      <w:r>
+        <w:t>брасывают</w:t>
+      </w:r>
+      <w:r>
+        <w:t xml:space="preserve"> исключения.</w:t>
+      </w:r>
+      <w:r>
+        <w:t xml:space="preserve"> </w:t>
+      </w:r>
+      <w:r>
+        <w:t xml:space="preserve">Однако, во многих ситуациях, </w:t>
+      </w:r>
+      <w:r>
+        <w:t xml:space="preserve">лучше поймать </w:t>
+      </w:r>
+      <w:r>
+        <w:t xml:space="preserve">ошибки переполнения, чем позволить приложению продолжить </w:t>
+      </w:r>
+      <w:r>
+        <w:t>работать с неправильными данными</w:t>
+      </w:r>
+      <w:r>
+        <w:t>.</w:t>
+      </w:r>
+    </w:p>
+    <w:p>
+      <w:r>
+        <w:t xml:space="preserve">3. В </w:t>
+      </w:r>
+      <w:r>
+        <w:rPr>
+          <w:lang w:val="en-US"/>
+        </w:rPr>
+        <w:t>Visual</w:t>
+      </w:r>
+      <w:r>
+        <w:t xml:space="preserve"> </w:t>
+      </w:r>
+      <w:r>
+        <w:rPr>
+          <w:lang w:val="en-US"/>
+        </w:rPr>
+        <w:t>Studio</w:t>
+      </w:r>
+      <w:r>
+        <w:t xml:space="preserve"> в меню отладка выберите команду остановить отладку.</w:t>
+      </w:r>
+    </w:p>
+    <w:p>
+      <w:r>
+        <w:t>Задача 2. Добавление проверяемого блока</w:t>
+      </w:r>
+    </w:p>
+    <w:p>
+      <w:r>
+        <w:t xml:space="preserve">1. В Обозревателе решений откройте окно </w:t>
+      </w:r>
+      <w:proofErr w:type="spellStart"/>
+      <w:r>
+        <w:rPr>
+          <w:rFonts w:ascii="inherit" w:eastAsia="Times New Roman" w:hAnsi="inherit"/>
+          <w:color w:val="1A1A18"/>
+          <w:sz w:val="27"/>
+          <w:szCs w:val="27"/>
+          <w:shd w:val="clear" w:color="auto" w:fill="CCE2F7"/>
+          <w:lang w:val="en-US" w:eastAsia="ru-RU"/>
+        </w:rPr>
+        <w:t>MainWindow</w:t>
+      </w:r>
+      <w:proofErr w:type="spellEnd"/>
+      <w:r>
+        <w:rPr>
+          <w:rFonts w:ascii="inherit" w:eastAsia="Times New Roman" w:hAnsi="inherit"/>
+          <w:color w:val="1A1A18"/>
+          <w:sz w:val="27"/>
+          <w:szCs w:val="27"/>
+          <w:shd w:val="clear" w:color="auto" w:fill="CCE2F7"/>
+          <w:lang w:eastAsia="ru-RU"/>
+        </w:rPr>
+        <w:t>.</w:t>
+      </w:r>
+      <w:proofErr w:type="spellStart"/>
+      <w:r>
+        <w:rPr>
+          <w:rFonts w:ascii="inherit" w:eastAsia="Times New Roman" w:hAnsi="inherit"/>
+          <w:color w:val="1A1A18"/>
+          <w:sz w:val="27"/>
+          <w:szCs w:val="27"/>
+          <w:shd w:val="clear" w:color="auto" w:fill="CCE2F7"/>
+          <w:lang w:val="en-US" w:eastAsia="ru-RU"/>
+        </w:rPr>
+        <w:t>xaml</w:t>
+      </w:r>
+      <w:proofErr w:type="spellEnd"/>
+      <w:r>
+        <w:rPr>
+          <w:rFonts w:ascii="inherit" w:eastAsia="Times New Roman" w:hAnsi="inherit"/>
+          <w:color w:val="1A1A18"/>
+          <w:sz w:val="27"/>
+          <w:szCs w:val="27"/>
+          <w:shd w:val="clear" w:color="auto" w:fill="CCE2F7"/>
+          <w:lang w:eastAsia="ru-RU"/>
+        </w:rPr>
+        <w:t>.</w:t>
+      </w:r>
+      <w:proofErr w:type="spellStart"/>
+      <w:r>
+        <w:rPr>
+          <w:rFonts w:ascii="inherit" w:eastAsia="Times New Roman" w:hAnsi="inherit"/>
+          <w:color w:val="1A1A18"/>
+          <w:sz w:val="27"/>
+          <w:szCs w:val="27"/>
+          <w:shd w:val="clear" w:color="auto" w:fill="CCE2F7"/>
+          <w:lang w:val="en-US" w:eastAsia="ru-RU"/>
+        </w:rPr>
+        <w:t>cs</w:t>
+      </w:r>
+      <w:proofErr w:type="spellEnd"/>
+      <w:r>
+        <w:t>.</w:t>
+      </w:r>
+    </w:p>
+    <w:p>
+      <w:r>
+        <w:t xml:space="preserve">2. Найдите метод </w:t>
+      </w:r>
+      <w:proofErr w:type="spellStart"/>
+      <w:r>
+        <w:rPr>
+          <w:lang w:val="en-US"/>
+        </w:rPr>
+        <w:t>DoMultiply</w:t>
+      </w:r>
+      <w:proofErr w:type="spellEnd"/>
+      <w:r>
+        <w:t>_</w:t>
+      </w:r>
+      <w:r>
+        <w:rPr>
+          <w:lang w:val="en-US"/>
+        </w:rPr>
+        <w:t>Click</w:t>
+      </w:r>
+    </w:p>
+    <w:p>
+      <w:r>
+        <w:t xml:space="preserve">Этот метод выполняется, когда пользователь нажимает кнопку </w:t>
+      </w:r>
+      <w:r>
+        <w:rPr>
+          <w:rFonts w:ascii="inherit" w:eastAsia="Times New Roman" w:hAnsi="inherit"/>
+          <w:b/>
+          <w:bCs/>
+          <w:color w:val="1A1A18"/>
+          <w:sz w:val="27"/>
+          <w:szCs w:val="27"/>
+          <w:shd w:val="clear" w:color="auto" w:fill="CCE2F7"/>
+          <w:lang w:val="en-US" w:eastAsia="ru-RU"/>
+        </w:rPr>
+        <w:t>Multiply</w:t>
+      </w:r>
+      <w:r>
+        <w:t>.</w:t>
+      </w:r>
+    </w:p>
+    <w:p>
+      <w:r>
+        <w:rPr>
+          <w:lang w:val="en-US"/>
+        </w:rPr>
+        <w:lastRenderedPageBreak/>
+        <w:t xml:space="preserve">3. </w:t>
+      </w:r>
+      <w:r>
+        <w:t>Удалите</w:t>
+      </w:r>
+      <w:r>
+        <w:rPr>
+          <w:lang w:val="en-US"/>
+        </w:rPr>
+        <w:t xml:space="preserve"> </w:t>
+      </w:r>
+      <w:r>
+        <w:t>комментарий</w:t>
+      </w:r>
+      <w:r>
+        <w:rPr>
+          <w:lang w:val="en-US"/>
+        </w:rPr>
+        <w:t xml:space="preserve"> </w:t>
+      </w:r>
+      <w:r>
+        <w:rPr>
+          <w:rFonts w:ascii="inherit" w:eastAsia="Times New Roman" w:hAnsi="inherit"/>
+          <w:b/>
+          <w:bCs/>
+          <w:color w:val="1A1A18"/>
+          <w:sz w:val="27"/>
+          <w:szCs w:val="27"/>
+          <w:shd w:val="clear" w:color="auto" w:fill="CCE2F7"/>
+          <w:lang w:val="en-US" w:eastAsia="ru-RU"/>
+        </w:rPr>
+        <w:t>TODO - Place the multiplication in a checked block</w:t>
+      </w:r>
+      <w:r>
+        <w:rPr>
+          <w:lang w:val="en-US"/>
+        </w:rPr>
+        <w:t xml:space="preserve">. </w:t>
+      </w:r>
+      <w:r>
+        <w:t xml:space="preserve">Добавьте блок </w:t>
+      </w:r>
+      <w:r>
+        <w:rPr>
+          <w:lang w:val="en-US"/>
+        </w:rPr>
+        <w:t>try</w:t>
+      </w:r>
+      <w:r>
+        <w:t>/</w:t>
+      </w:r>
+      <w:r>
+        <w:rPr>
+          <w:lang w:val="en-US"/>
+        </w:rPr>
+        <w:t>catch</w:t>
+      </w:r>
+      <w:r>
+        <w:t xml:space="preserve"> вокруг строки кода, которая выполняет операцию умножения,</w:t>
+      </w:r>
+      <w:r>
+        <w:t xml:space="preserve"> </w:t>
+      </w:r>
+      <w:r>
+        <w:t xml:space="preserve">и затем перехватите </w:t>
+      </w:r>
+      <w:proofErr w:type="spellStart"/>
+      <w:r>
+        <w:rPr>
+          <w:lang w:val="en-US"/>
+        </w:rPr>
+        <w:t>OverflowException</w:t>
+      </w:r>
+      <w:proofErr w:type="spellEnd"/>
+      <w:r>
+        <w:t>.</w:t>
+      </w:r>
+    </w:p>
+    <w:p>
+      <w:r>
+        <w:t xml:space="preserve">4. Внутри блока </w:t>
+      </w:r>
+      <w:r>
+        <w:rPr>
+          <w:lang w:val="en-US"/>
+        </w:rPr>
+        <w:t>try</w:t>
+      </w:r>
+      <w:r>
+        <w:t xml:space="preserve"> добавьте проверяемый блок вокруг строки кода, которая выполняет арифметику умножения.</w:t>
+      </w:r>
+    </w:p>
+    <w:p>
+      <w:r>
+        <w:t>5. Постройте решение и исправьте все ошибки.</w:t>
+      </w:r>
+    </w:p>
+    <w:p>
+      <w:r>
+        <w:t>Задание 3: тестирование приложения</w:t>
+      </w:r>
+    </w:p>
+    <w:p>
+      <w:r>
+        <w:t>1.</w:t>
+      </w:r>
+      <w:r>
+        <w:tab/>
+        <w:t>Запустить приложение.</w:t>
+      </w:r>
+    </w:p>
+    <w:p>
+      <w:r>
+        <w:t xml:space="preserve">2. Нажмите Кнопку </w:t>
+      </w:r>
+      <w:r>
+        <w:rPr>
+          <w:rFonts w:ascii="inherit" w:eastAsia="Times New Roman" w:hAnsi="inherit"/>
+          <w:b/>
+          <w:bCs/>
+          <w:color w:val="1A1A18"/>
+          <w:sz w:val="27"/>
+          <w:szCs w:val="27"/>
+          <w:shd w:val="clear" w:color="auto" w:fill="CCE2F7"/>
+          <w:lang w:val="en-US" w:eastAsia="ru-RU"/>
+        </w:rPr>
+        <w:t>Multiply</w:t>
+      </w:r>
+      <w:r>
+        <w:t xml:space="preserve">. Убедитесь, что приложение теперь </w:t>
+      </w:r>
+      <w:r>
+        <w:t>выдает</w:t>
+      </w:r>
+      <w:r>
+        <w:t xml:space="preserve"> сообщение, информирующее Вас о том, что </w:t>
+      </w:r>
+      <w:r>
+        <w:t>арифметическая операция привела</w:t>
+      </w:r>
+      <w:r>
+        <w:t xml:space="preserve"> к переполнению.</w:t>
+      </w:r>
+    </w:p>
+    <w:p>
+      <w:r>
+        <w:t xml:space="preserve">3. Нажмите кнопку </w:t>
+      </w:r>
+      <w:proofErr w:type="gramStart"/>
+      <w:r>
+        <w:t>ОК</w:t>
+      </w:r>
+      <w:proofErr w:type="gramEnd"/>
+      <w:r>
+        <w:t xml:space="preserve">, закройте окно </w:t>
+      </w:r>
+      <w:proofErr w:type="spellStart"/>
+      <w:r>
+        <w:rPr>
+          <w:lang w:val="en-US"/>
+        </w:rPr>
+        <w:t>MainWindow</w:t>
+      </w:r>
+      <w:proofErr w:type="spellEnd"/>
+      <w:r>
+        <w:t xml:space="preserve"> и вернитесь в </w:t>
+      </w:r>
+      <w:r>
+        <w:rPr>
+          <w:lang w:val="en-US"/>
+        </w:rPr>
+        <w:t>Visual</w:t>
+      </w:r>
+      <w:r>
+        <w:t xml:space="preserve"> </w:t>
+      </w:r>
+      <w:r>
+        <w:rPr>
+          <w:lang w:val="en-US"/>
+        </w:rPr>
+        <w:t>Studio</w:t>
+      </w:r>
+      <w:r>
+        <w:t>.</w:t>
+      </w:r>
+    </w:p>
+    <w:p>
+      <w:pPr>
+        <w:rPr>
+          <w:lang w:val="en-US"/>
+        </w:rPr>
+      </w:pPr>
+      <w:r>
+        <w:rPr>
+          <w:lang w:val="en-US"/>
+        </w:rPr>
+        <w:t xml:space="preserve">4. </w:t>
+      </w:r>
+      <w:proofErr w:type="spellStart"/>
+      <w:r>
+        <w:rPr>
+          <w:lang w:val="en-US"/>
+        </w:rPr>
+        <w:t>Закройте</w:t>
+      </w:r>
+      <w:proofErr w:type="spellEnd"/>
+      <w:r>
+        <w:rPr>
+          <w:lang w:val="en-US"/>
+        </w:rPr>
+        <w:t xml:space="preserve"> Visual Studio.</w:t>
       </w:r>
     </w:p>
     <w:sectPr>

</xml_diff>